<commit_message>
SystemDesign: NewsFeed casestudy added
</commit_message>
<xml_diff>
--- a/Module9_SystemDesignCaseStudies/NewsFeedSystemDesign.docx
+++ b/Module9_SystemDesignCaseStudies/NewsFeedSystemDesign.docx
@@ -383,139 +383,103 @@
       </w:pPr>
       <w:r>
         <w:rPr/>
-        <w:t xml:space="preserve">- </w:t>
-      </w:r>
-      <w:r>
-        <w:rPr/>
-        <w:t>Any user should be able to create post (Create post)</w:t>
-      </w:r>
-    </w:p>
-    <w:p>
-      <w:pPr>
-        <w:pStyle w:val="Normal"/>
-        <w:bidi w:val="0"/>
-        <w:jc w:val="start"/>
-        <w:rPr/>
-      </w:pPr>
-      <w:r>
-        <w:rPr/>
-        <w:t xml:space="preserve">- </w:t>
-      </w:r>
-      <w:r>
-        <w:rPr/>
-        <w:t>If someone has created the post, user should be able to view posts (View posts)</w:t>
-      </w:r>
-    </w:p>
-    <w:p>
-      <w:pPr>
-        <w:pStyle w:val="Normal"/>
-        <w:bidi w:val="0"/>
-        <w:jc w:val="start"/>
-        <w:rPr/>
-      </w:pPr>
-      <w:r>
-        <w:rPr/>
-        <w:t xml:space="preserve">- </w:t>
-      </w:r>
-      <w:r>
-        <w:rPr/>
-        <w:t>We should have an option to follow user also (Follow users)</w:t>
-      </w:r>
-    </w:p>
-    <w:p>
-      <w:pPr>
-        <w:pStyle w:val="Normal"/>
-        <w:bidi w:val="0"/>
-        <w:jc w:val="start"/>
-        <w:rPr/>
-      </w:pPr>
-      <w:r>
-        <w:rPr/>
-        <w:t xml:space="preserve">- </w:t>
-      </w:r>
-      <w:r>
-        <w:rPr/>
-        <w:t>Page scrolling / pagination capability (Page scrolling)</w:t>
-      </w:r>
-    </w:p>
-    <w:p>
-      <w:pPr>
-        <w:pStyle w:val="Normal"/>
-        <w:bidi w:val="0"/>
-        <w:jc w:val="start"/>
-        <w:rPr/>
-      </w:pPr>
-      <w:r>
-        <w:rPr/>
-        <w:t xml:space="preserve">- </w:t>
-      </w:r>
-      <w:r>
-        <w:rPr/>
-        <w:t>User can like posts (Like post)</w:t>
-      </w:r>
-    </w:p>
-    <w:p>
-      <w:pPr>
-        <w:pStyle w:val="Normal"/>
-        <w:bidi w:val="0"/>
-        <w:jc w:val="start"/>
-        <w:rPr/>
-      </w:pPr>
-      <w:r>
-        <w:rPr/>
-        <w:t xml:space="preserve">- </w:t>
-      </w:r>
-      <w:r>
-        <w:rPr/>
-        <w:t>User can comment on posts (Comment on post)</w:t>
-      </w:r>
-    </w:p>
-    <w:p>
-      <w:pPr>
-        <w:pStyle w:val="Normal"/>
-        <w:bidi w:val="0"/>
-        <w:jc w:val="start"/>
-        <w:rPr/>
-      </w:pPr>
-      <w:r>
-        <w:rPr/>
-        <w:t xml:space="preserve">- </w:t>
-      </w:r>
-      <w:r>
-        <w:rPr/>
-        <w:t>Share the post</w:t>
-      </w:r>
-    </w:p>
-    <w:p>
-      <w:pPr>
-        <w:pStyle w:val="Normal"/>
-        <w:bidi w:val="0"/>
-        <w:jc w:val="start"/>
-        <w:rPr/>
-      </w:pPr>
-      <w:r>
-        <w:rPr/>
-        <w:t xml:space="preserve">- </w:t>
-      </w:r>
-      <w:r>
-        <w:rPr/>
-        <w:t>Save the post</w:t>
-      </w:r>
-    </w:p>
-    <w:p>
-      <w:pPr>
-        <w:pStyle w:val="Normal"/>
-        <w:bidi w:val="0"/>
-        <w:jc w:val="start"/>
-        <w:rPr/>
-      </w:pPr>
-      <w:r>
-        <w:rPr/>
-        <w:t xml:space="preserve">- </w:t>
-      </w:r>
-      <w:r>
-        <w:rPr/>
-        <w:t>Repost a post</w:t>
+        <w:t>- Any user should be able to create post (Create post)</w:t>
+      </w:r>
+    </w:p>
+    <w:p>
+      <w:pPr>
+        <w:pStyle w:val="Normal"/>
+        <w:bidi w:val="0"/>
+        <w:jc w:val="start"/>
+        <w:rPr/>
+      </w:pPr>
+      <w:r>
+        <w:rPr/>
+        <w:t>- If someone has created the post, user should be able to view posts (View posts)</w:t>
+      </w:r>
+    </w:p>
+    <w:p>
+      <w:pPr>
+        <w:pStyle w:val="Normal"/>
+        <w:bidi w:val="0"/>
+        <w:jc w:val="start"/>
+        <w:rPr/>
+      </w:pPr>
+      <w:r>
+        <w:rPr/>
+        <w:t>- We should have an option to follow user also (Follow users)</w:t>
+      </w:r>
+    </w:p>
+    <w:p>
+      <w:pPr>
+        <w:pStyle w:val="Normal"/>
+        <w:bidi w:val="0"/>
+        <w:jc w:val="start"/>
+        <w:rPr/>
+      </w:pPr>
+      <w:r>
+        <w:rPr/>
+        <w:t>- Page scrolling / pagination capability (Page scrolling)</w:t>
+      </w:r>
+    </w:p>
+    <w:p>
+      <w:pPr>
+        <w:pStyle w:val="Normal"/>
+        <w:bidi w:val="0"/>
+        <w:jc w:val="start"/>
+        <w:rPr/>
+      </w:pPr>
+      <w:r>
+        <w:rPr/>
+        <w:t>- User can like posts (Like post)</w:t>
+      </w:r>
+    </w:p>
+    <w:p>
+      <w:pPr>
+        <w:pStyle w:val="Normal"/>
+        <w:bidi w:val="0"/>
+        <w:jc w:val="start"/>
+        <w:rPr/>
+      </w:pPr>
+      <w:r>
+        <w:rPr/>
+        <w:t>- User can comment on posts (Comment on post)</w:t>
+      </w:r>
+    </w:p>
+    <w:p>
+      <w:pPr>
+        <w:pStyle w:val="Normal"/>
+        <w:bidi w:val="0"/>
+        <w:jc w:val="start"/>
+        <w:rPr/>
+      </w:pPr>
+      <w:r>
+        <w:rPr/>
+        <w:t>- Share the post</w:t>
+      </w:r>
+    </w:p>
+    <w:p>
+      <w:pPr>
+        <w:pStyle w:val="Normal"/>
+        <w:bidi w:val="0"/>
+        <w:jc w:val="start"/>
+        <w:rPr/>
+      </w:pPr>
+      <w:r>
+        <w:rPr/>
+        <w:t>- Save the post</w:t>
+      </w:r>
+    </w:p>
+    <w:p>
+      <w:pPr>
+        <w:pStyle w:val="Normal"/>
+        <w:bidi w:val="0"/>
+        <w:jc w:val="start"/>
+        <w:rPr/>
+      </w:pPr>
+      <w:r>
+        <w:rPr/>
+        <w:t>- Repost a post</w:t>
       </w:r>
     </w:p>
     <w:p>
@@ -823,7 +787,7 @@
           <w:i/>
           <w:iCs/>
         </w:rPr>
-        <w:t>- create post</w:t>
+        <w:t>- Create post</w:t>
       </w:r>
     </w:p>
     <w:p>
@@ -938,7 +902,7 @@
           <w:i/>
           <w:iCs/>
         </w:rPr>
-        <w:t>- view post</w:t>
+        <w:t>- View post</w:t>
       </w:r>
     </w:p>
     <w:p>
@@ -1171,16 +1135,16 @@
         </w:tblCellMar>
       </w:tblPr>
       <w:tblGrid>
-        <w:gridCol w:w="2493"/>
-        <w:gridCol w:w="2493"/>
-        <w:gridCol w:w="2493"/>
-        <w:gridCol w:w="2493"/>
+        <w:gridCol w:w="3392"/>
+        <w:gridCol w:w="3393"/>
+        <w:gridCol w:w="3393"/>
+        <w:gridCol w:w="3394"/>
       </w:tblGrid>
       <w:tr>
         <w:trPr/>
         <w:tc>
           <w:tcPr>
-            <w:tcW w:w="2493" w:type="dxa"/>
+            <w:tcW w:w="3392" w:type="dxa"/>
             <w:tcBorders>
               <w:top w:val="single" w:sz="4" w:space="0" w:color="000000"/>
               <w:start w:val="single" w:sz="4" w:space="0" w:color="000000"/>
@@ -1200,7 +1164,7 @@
         </w:tc>
         <w:tc>
           <w:tcPr>
-            <w:tcW w:w="2493" w:type="dxa"/>
+            <w:tcW w:w="3393" w:type="dxa"/>
             <w:tcBorders>
               <w:top w:val="single" w:sz="4" w:space="0" w:color="000000"/>
               <w:start w:val="single" w:sz="4" w:space="0" w:color="000000"/>
@@ -1220,7 +1184,7 @@
         </w:tc>
         <w:tc>
           <w:tcPr>
-            <w:tcW w:w="2493" w:type="dxa"/>
+            <w:tcW w:w="3393" w:type="dxa"/>
             <w:tcBorders>
               <w:top w:val="single" w:sz="4" w:space="0" w:color="000000"/>
               <w:start w:val="single" w:sz="4" w:space="0" w:color="000000"/>
@@ -1240,7 +1204,7 @@
         </w:tc>
         <w:tc>
           <w:tcPr>
-            <w:tcW w:w="2493" w:type="dxa"/>
+            <w:tcW w:w="3394" w:type="dxa"/>
             <w:tcBorders>
               <w:top w:val="single" w:sz="4" w:space="0" w:color="000000"/>
               <w:start w:val="single" w:sz="4" w:space="0" w:color="000000"/>
@@ -1264,7 +1228,7 @@
         <w:trPr/>
         <w:tc>
           <w:tcPr>
-            <w:tcW w:w="2493" w:type="dxa"/>
+            <w:tcW w:w="3392" w:type="dxa"/>
             <w:tcBorders>
               <w:start w:val="single" w:sz="4" w:space="0" w:color="000000"/>
               <w:bottom w:val="single" w:sz="4" w:space="0" w:color="000000"/>
@@ -1282,7 +1246,7 @@
         </w:tc>
         <w:tc>
           <w:tcPr>
-            <w:tcW w:w="2493" w:type="dxa"/>
+            <w:tcW w:w="3393" w:type="dxa"/>
             <w:tcBorders>
               <w:start w:val="single" w:sz="4" w:space="0" w:color="000000"/>
               <w:bottom w:val="single" w:sz="4" w:space="0" w:color="000000"/>
@@ -1300,7 +1264,7 @@
         </w:tc>
         <w:tc>
           <w:tcPr>
-            <w:tcW w:w="2493" w:type="dxa"/>
+            <w:tcW w:w="3393" w:type="dxa"/>
             <w:tcBorders>
               <w:start w:val="single" w:sz="4" w:space="0" w:color="000000"/>
               <w:bottom w:val="single" w:sz="4" w:space="0" w:color="000000"/>
@@ -1318,7 +1282,7 @@
         </w:tc>
         <w:tc>
           <w:tcPr>
-            <w:tcW w:w="2493" w:type="dxa"/>
+            <w:tcW w:w="3394" w:type="dxa"/>
             <w:tcBorders>
               <w:start w:val="single" w:sz="4" w:space="0" w:color="000000"/>
               <w:bottom w:val="single" w:sz="4" w:space="0" w:color="000000"/>
@@ -1340,7 +1304,7 @@
         <w:trPr/>
         <w:tc>
           <w:tcPr>
-            <w:tcW w:w="2493" w:type="dxa"/>
+            <w:tcW w:w="3392" w:type="dxa"/>
             <w:tcBorders>
               <w:start w:val="single" w:sz="4" w:space="0" w:color="000000"/>
               <w:bottom w:val="single" w:sz="4" w:space="0" w:color="000000"/>
@@ -1358,7 +1322,7 @@
         </w:tc>
         <w:tc>
           <w:tcPr>
-            <w:tcW w:w="2493" w:type="dxa"/>
+            <w:tcW w:w="3393" w:type="dxa"/>
             <w:tcBorders>
               <w:start w:val="single" w:sz="4" w:space="0" w:color="000000"/>
               <w:bottom w:val="single" w:sz="4" w:space="0" w:color="000000"/>
@@ -1376,7 +1340,7 @@
         </w:tc>
         <w:tc>
           <w:tcPr>
-            <w:tcW w:w="2493" w:type="dxa"/>
+            <w:tcW w:w="3393" w:type="dxa"/>
             <w:tcBorders>
               <w:start w:val="single" w:sz="4" w:space="0" w:color="000000"/>
               <w:bottom w:val="single" w:sz="4" w:space="0" w:color="000000"/>
@@ -1394,7 +1358,7 @@
         </w:tc>
         <w:tc>
           <w:tcPr>
-            <w:tcW w:w="2493" w:type="dxa"/>
+            <w:tcW w:w="3394" w:type="dxa"/>
             <w:tcBorders>
               <w:start w:val="single" w:sz="4" w:space="0" w:color="000000"/>
               <w:bottom w:val="single" w:sz="4" w:space="0" w:color="000000"/>
@@ -1487,30 +1451,1840 @@
       </w:pPr>
       <w:r>
         <w:rPr/>
-        <w:t>{userID} of the person we are following</w:t>
-      </w:r>
-    </w:p>
-    <w:p>
-      <w:pPr>
-        <w:pStyle w:val="Normal"/>
-        <w:bidi w:val="0"/>
-        <w:jc w:val="start"/>
-        <w:rPr/>
-      </w:pPr>
-      <w:r>
-        <w:rPr/>
-      </w:r>
-    </w:p>
-    <w:p>
-      <w:pPr>
-        <w:pStyle w:val="Normal"/>
-        <w:bidi w:val="0"/>
-        <w:jc w:val="start"/>
-        <w:rPr/>
-      </w:pPr>
-      <w:r>
-        <w:rPr/>
-        <w:t>43:00</w:t>
+        <w:t>{userID} of the person we are following. When User1 clicks the follow button, this API will be invoked. userID can come from user login session</w:t>
+      </w:r>
+    </w:p>
+    <w:p>
+      <w:pPr>
+        <w:pStyle w:val="Normal"/>
+        <w:bidi w:val="0"/>
+        <w:jc w:val="start"/>
+        <w:rPr/>
+      </w:pPr>
+      <w:r>
+        <w:rPr/>
+      </w:r>
+    </w:p>
+    <w:p>
+      <w:pPr>
+        <w:pStyle w:val="Normal"/>
+        <w:bidi w:val="0"/>
+        <w:jc w:val="start"/>
+        <w:rPr/>
+      </w:pPr>
+      <w:r>
+        <w:rPr/>
+        <w:t>{</w:t>
+      </w:r>
+    </w:p>
+    <w:p>
+      <w:pPr>
+        <w:pStyle w:val="Normal"/>
+        <w:bidi w:val="0"/>
+        <w:jc w:val="start"/>
+        <w:rPr/>
+      </w:pPr>
+      <w:r>
+        <w:rPr/>
+        <w:tab/>
+        <w:t>// No body required</w:t>
+      </w:r>
+    </w:p>
+    <w:p>
+      <w:pPr>
+        <w:pStyle w:val="Normal"/>
+        <w:bidi w:val="0"/>
+        <w:jc w:val="start"/>
+        <w:rPr/>
+      </w:pPr>
+      <w:r>
+        <w:rPr/>
+        <w:t>}</w:t>
+      </w:r>
+    </w:p>
+    <w:p>
+      <w:pPr>
+        <w:pStyle w:val="Normal"/>
+        <w:bidi w:val="0"/>
+        <w:jc w:val="start"/>
+        <w:rPr/>
+      </w:pPr>
+      <w:r>
+        <w:rPr/>
+      </w:r>
+    </w:p>
+    <w:p>
+      <w:pPr>
+        <w:pStyle w:val="Normal"/>
+        <w:bidi w:val="0"/>
+        <w:jc w:val="start"/>
+        <w:rPr>
+          <w:u w:val="single"/>
+        </w:rPr>
+      </w:pPr>
+      <w:r>
+        <w:rPr>
+          <w:u w:val="single"/>
+        </w:rPr>
+        <w:t>Data storage:</w:t>
+      </w:r>
+    </w:p>
+    <w:p>
+      <w:pPr>
+        <w:pStyle w:val="Normal"/>
+        <w:bidi w:val="0"/>
+        <w:jc w:val="start"/>
+        <w:rPr/>
+      </w:pPr>
+      <w:r>
+        <w:rPr/>
+        <w:t>SQL, NoSQL or GraphDB are fine.</w:t>
+      </w:r>
+    </w:p>
+    <w:p>
+      <w:pPr>
+        <w:pStyle w:val="Normal"/>
+        <w:bidi w:val="0"/>
+        <w:jc w:val="start"/>
+        <w:rPr/>
+      </w:pPr>
+      <w:r>
+        <w:rPr/>
+      </w:r>
+    </w:p>
+    <w:p>
+      <w:pPr>
+        <w:pStyle w:val="Normal"/>
+        <w:bidi w:val="0"/>
+        <w:jc w:val="start"/>
+        <w:rPr/>
+      </w:pPr>
+      <w:r>
+        <w:rPr/>
+      </w:r>
+    </w:p>
+    <w:p>
+      <w:pPr>
+        <w:pStyle w:val="Normal"/>
+        <w:bidi w:val="0"/>
+        <w:jc w:val="start"/>
+        <w:rPr>
+          <w:u w:val="single"/>
+        </w:rPr>
+      </w:pPr>
+      <w:r>
+        <w:rPr>
+          <w:u w:val="single"/>
+        </w:rPr>
+        <w:t>High-level design:</w:t>
+      </w:r>
+    </w:p>
+    <w:p>
+      <w:pPr>
+        <w:pStyle w:val="Normal"/>
+        <w:bidi w:val="0"/>
+        <w:jc w:val="start"/>
+        <w:rPr/>
+      </w:pPr>
+      <w:r>
+        <w:rPr/>
+        <w:t>You don’t have to be pitch perfect about it.</w:t>
+      </w:r>
+    </w:p>
+    <w:p>
+      <w:pPr>
+        <w:pStyle w:val="Normal"/>
+        <w:bidi w:val="0"/>
+        <w:jc w:val="start"/>
+        <w:rPr/>
+      </w:pPr>
+      <w:r>
+        <w:rPr/>
+        <w:t>We have 3 services here: POST (create our post),  Note: User table is not created because it is straight-forward. This is only a high-level design</w:t>
+      </w:r>
+    </w:p>
+    <w:p>
+      <w:pPr>
+        <w:pStyle w:val="Normal"/>
+        <w:bidi w:val="0"/>
+        <w:jc w:val="start"/>
+        <w:rPr/>
+      </w:pPr>
+      <w:r>
+        <w:rPr/>
+        <w:drawing>
+          <wp:anchor behindDoc="0" distT="0" distB="0" distL="0" distR="0" simplePos="0" locked="0" layoutInCell="0" allowOverlap="1" relativeHeight="3">
+            <wp:simplePos x="0" y="0"/>
+            <wp:positionH relativeFrom="column">
+              <wp:align>center</wp:align>
+            </wp:positionH>
+            <wp:positionV relativeFrom="paragraph">
+              <wp:posOffset>635</wp:posOffset>
+            </wp:positionV>
+            <wp:extent cx="5311140" cy="2209800"/>
+            <wp:effectExtent l="0" t="0" r="0" b="0"/>
+            <wp:wrapSquare wrapText="largest"/>
+            <wp:docPr id="2" name="Image2"/>
+            <wp:cNvGraphicFramePr>
+              <a:graphicFrameLocks xmlns:a="http://schemas.openxmlformats.org/drawingml/2006/main" noChangeAspect="1"/>
+            </wp:cNvGraphicFramePr>
+            <a:graphic xmlns:a="http://schemas.openxmlformats.org/drawingml/2006/main">
+              <a:graphicData uri="http://schemas.openxmlformats.org/drawingml/2006/picture">
+                <pic:pic xmlns:pic="http://schemas.openxmlformats.org/drawingml/2006/picture">
+                  <pic:nvPicPr>
+                    <pic:cNvPr id="2" name="Image2"/>
+                    <pic:cNvPicPr>
+                      <a:picLocks noChangeAspect="1" noChangeArrowheads="1"/>
+                    </pic:cNvPicPr>
+                  </pic:nvPicPr>
+                  <pic:blipFill>
+                    <a:blip r:embed="rId3"/>
+                    <a:stretch>
+                      <a:fillRect/>
+                    </a:stretch>
+                  </pic:blipFill>
+                  <pic:spPr bwMode="auto">
+                    <a:xfrm>
+                      <a:off x="0" y="0"/>
+                      <a:ext cx="5311140" cy="2209800"/>
+                    </a:xfrm>
+                    <a:prstGeom prst="rect">
+                      <a:avLst/>
+                    </a:prstGeom>
+                    <a:noFill/>
+                  </pic:spPr>
+                </pic:pic>
+              </a:graphicData>
+            </a:graphic>
+          </wp:anchor>
+        </w:drawing>
+      </w:r>
+    </w:p>
+    <w:p>
+      <w:pPr>
+        <w:pStyle w:val="Normal"/>
+        <w:bidi w:val="0"/>
+        <w:jc w:val="start"/>
+        <w:rPr/>
+      </w:pPr>
+      <w:r>
+        <w:rPr/>
+      </w:r>
+    </w:p>
+    <w:p>
+      <w:pPr>
+        <w:pStyle w:val="Normal"/>
+        <w:bidi w:val="0"/>
+        <w:jc w:val="start"/>
+        <w:rPr/>
+      </w:pPr>
+      <w:r>
+        <w:rPr/>
+      </w:r>
+    </w:p>
+    <w:p>
+      <w:pPr>
+        <w:pStyle w:val="Normal"/>
+        <w:bidi w:val="0"/>
+        <w:jc w:val="start"/>
+        <w:rPr/>
+      </w:pPr>
+      <w:r>
+        <w:rPr/>
+      </w:r>
+    </w:p>
+    <w:p>
+      <w:pPr>
+        <w:pStyle w:val="Normal"/>
+        <w:bidi w:val="0"/>
+        <w:jc w:val="start"/>
+        <w:rPr/>
+      </w:pPr>
+      <w:r>
+        <w:rPr/>
+      </w:r>
+    </w:p>
+    <w:p>
+      <w:pPr>
+        <w:pStyle w:val="Normal"/>
+        <w:bidi w:val="0"/>
+        <w:jc w:val="start"/>
+        <w:rPr/>
+      </w:pPr>
+      <w:r>
+        <w:rPr/>
+      </w:r>
+    </w:p>
+    <w:p>
+      <w:pPr>
+        <w:pStyle w:val="Normal"/>
+        <w:bidi w:val="0"/>
+        <w:jc w:val="start"/>
+        <w:rPr/>
+      </w:pPr>
+      <w:r>
+        <w:rPr/>
+      </w:r>
+    </w:p>
+    <w:p>
+      <w:pPr>
+        <w:pStyle w:val="Normal"/>
+        <w:bidi w:val="0"/>
+        <w:jc w:val="start"/>
+        <w:rPr/>
+      </w:pPr>
+      <w:r>
+        <w:rPr/>
+      </w:r>
+    </w:p>
+    <w:p>
+      <w:pPr>
+        <w:pStyle w:val="Normal"/>
+        <w:bidi w:val="0"/>
+        <w:jc w:val="start"/>
+        <w:rPr/>
+      </w:pPr>
+      <w:r>
+        <w:rPr/>
+      </w:r>
+    </w:p>
+    <w:p>
+      <w:pPr>
+        <w:pStyle w:val="Normal"/>
+        <w:bidi w:val="0"/>
+        <w:jc w:val="start"/>
+        <w:rPr/>
+      </w:pPr>
+      <w:r>
+        <w:rPr/>
+      </w:r>
+    </w:p>
+    <w:p>
+      <w:pPr>
+        <w:pStyle w:val="Normal"/>
+        <w:bidi w:val="0"/>
+        <w:jc w:val="start"/>
+        <w:rPr/>
+      </w:pPr>
+      <w:r>
+        <w:rPr/>
+      </w:r>
+    </w:p>
+    <w:p>
+      <w:pPr>
+        <w:pStyle w:val="Normal"/>
+        <w:bidi w:val="0"/>
+        <w:jc w:val="start"/>
+        <w:rPr/>
+      </w:pPr>
+      <w:r>
+        <w:rPr/>
+      </w:r>
+    </w:p>
+    <w:p>
+      <w:pPr>
+        <w:pStyle w:val="Normal"/>
+        <w:bidi w:val="0"/>
+        <w:jc w:val="start"/>
+        <w:rPr/>
+      </w:pPr>
+      <w:r>
+        <w:rPr/>
+        <w:t>Functionality:</w:t>
+      </w:r>
+    </w:p>
+    <w:p>
+      <w:pPr>
+        <w:pStyle w:val="Normal"/>
+        <w:bidi w:val="0"/>
+        <w:jc w:val="start"/>
+        <w:rPr/>
+      </w:pPr>
+      <w:r>
+        <w:rPr/>
+        <w:t>1. For a particular user, we may have to find their followers</w:t>
+      </w:r>
+    </w:p>
+    <w:p>
+      <w:pPr>
+        <w:pStyle w:val="Normal"/>
+        <w:bidi w:val="0"/>
+        <w:jc w:val="start"/>
+        <w:rPr/>
+      </w:pPr>
+      <w:r>
+        <w:rPr/>
+        <w:t>2. For a particular user, we have to find who they follow</w:t>
+      </w:r>
+    </w:p>
+    <w:p>
+      <w:pPr>
+        <w:pStyle w:val="Normal"/>
+        <w:bidi w:val="0"/>
+        <w:jc w:val="start"/>
+        <w:rPr/>
+      </w:pPr>
+      <w:r>
+        <w:rPr/>
+        <w:t>3. When we are creating Feed service, getFollowingAccounts() and accordingly we will getPosts(userID, cursor, newCursor). If I am following 10 accounts that means,  getPosts() will be called 10 times for each userID (userFollowing). I think we will get userIDs from getFollowingAccounts then pass into getPosts(). Then it will sort records based on Timestamp in reverse order.</w:t>
+      </w:r>
+    </w:p>
+    <w:p>
+      <w:pPr>
+        <w:pStyle w:val="Normal"/>
+        <w:bidi w:val="0"/>
+        <w:jc w:val="start"/>
+        <w:rPr/>
+      </w:pPr>
+      <w:r>
+        <w:rPr/>
+      </w:r>
+    </w:p>
+    <w:p>
+      <w:pPr>
+        <w:pStyle w:val="Normal"/>
+        <w:bidi w:val="0"/>
+        <w:jc w:val="start"/>
+        <w:rPr/>
+      </w:pPr>
+      <w:r>
+        <w:rPr/>
+        <w:t>These 3 steps look tedious, too much work, if it is too much work, it will add latency</w:t>
+      </w:r>
+    </w:p>
+    <w:p>
+      <w:pPr>
+        <w:pStyle w:val="Normal"/>
+        <w:bidi w:val="0"/>
+        <w:jc w:val="start"/>
+        <w:rPr/>
+      </w:pPr>
+      <w:r>
+        <w:rPr/>
+      </w:r>
+    </w:p>
+    <w:p>
+      <w:pPr>
+        <w:pStyle w:val="Normal"/>
+        <w:bidi w:val="0"/>
+        <w:jc w:val="start"/>
+        <w:rPr/>
+      </w:pPr>
+      <w:r>
+        <w:rPr/>
+        <w:t xml:space="preserve">4. We can decrease Latency using </w:t>
+      </w:r>
+      <w:r>
+        <w:rPr>
+          <w:i/>
+          <w:iCs/>
+        </w:rPr>
+        <w:t>indexes</w:t>
+      </w:r>
+      <w:r>
+        <w:rPr/>
+        <w:t xml:space="preserve">. We can create indexes on some keys. Git, Facebook use GraphDB, much efficient. In our example, we could use either SQL or NoSQL. In GraphDB, we will create a directed edge for the userFollowing and userFollowed nodes. Coming back to index, we can see userFollowed and userFollowing used a lot so we can put indexes on both the attributes. Also we can create index on creatorID and createdAt. If our system becomes very heavy, we need a lookup table. </w:t>
+      </w:r>
+    </w:p>
+    <w:p>
+      <w:pPr>
+        <w:pStyle w:val="Normal"/>
+        <w:bidi w:val="0"/>
+        <w:jc w:val="start"/>
+        <w:rPr/>
+      </w:pPr>
+      <w:r>
+        <w:rPr/>
+      </w:r>
+    </w:p>
+    <w:p>
+      <w:pPr>
+        <w:pStyle w:val="Normal"/>
+        <w:bidi w:val="0"/>
+        <w:jc w:val="start"/>
+        <w:rPr/>
+      </w:pPr>
+      <w:r>
+        <w:rPr/>
+        <w:drawing>
+          <wp:anchor behindDoc="0" distT="0" distB="0" distL="0" distR="0" simplePos="0" locked="0" layoutInCell="0" allowOverlap="1" relativeHeight="4">
+            <wp:simplePos x="0" y="0"/>
+            <wp:positionH relativeFrom="column">
+              <wp:align>center</wp:align>
+            </wp:positionH>
+            <wp:positionV relativeFrom="paragraph">
+              <wp:posOffset>635</wp:posOffset>
+            </wp:positionV>
+            <wp:extent cx="5242560" cy="2095500"/>
+            <wp:effectExtent l="0" t="0" r="0" b="0"/>
+            <wp:wrapSquare wrapText="largest"/>
+            <wp:docPr id="3" name="Image3"/>
+            <wp:cNvGraphicFramePr>
+              <a:graphicFrameLocks xmlns:a="http://schemas.openxmlformats.org/drawingml/2006/main" noChangeAspect="1"/>
+            </wp:cNvGraphicFramePr>
+            <a:graphic xmlns:a="http://schemas.openxmlformats.org/drawingml/2006/main">
+              <a:graphicData uri="http://schemas.openxmlformats.org/drawingml/2006/picture">
+                <pic:pic xmlns:pic="http://schemas.openxmlformats.org/drawingml/2006/picture">
+                  <pic:nvPicPr>
+                    <pic:cNvPr id="3" name="Image3"/>
+                    <pic:cNvPicPr>
+                      <a:picLocks noChangeAspect="1" noChangeArrowheads="1"/>
+                    </pic:cNvPicPr>
+                  </pic:nvPicPr>
+                  <pic:blipFill>
+                    <a:blip r:embed="rId4"/>
+                    <a:stretch>
+                      <a:fillRect/>
+                    </a:stretch>
+                  </pic:blipFill>
+                  <pic:spPr bwMode="auto">
+                    <a:xfrm>
+                      <a:off x="0" y="0"/>
+                      <a:ext cx="5242560" cy="2095500"/>
+                    </a:xfrm>
+                    <a:prstGeom prst="rect">
+                      <a:avLst/>
+                    </a:prstGeom>
+                    <a:noFill/>
+                  </pic:spPr>
+                </pic:pic>
+              </a:graphicData>
+            </a:graphic>
+          </wp:anchor>
+        </w:drawing>
+      </w:r>
+    </w:p>
+    <w:p>
+      <w:pPr>
+        <w:pStyle w:val="Normal"/>
+        <w:bidi w:val="0"/>
+        <w:jc w:val="start"/>
+        <w:rPr/>
+      </w:pPr>
+      <w:r>
+        <w:rPr/>
+      </w:r>
+    </w:p>
+    <w:p>
+      <w:pPr>
+        <w:pStyle w:val="Normal"/>
+        <w:bidi w:val="0"/>
+        <w:jc w:val="start"/>
+        <w:rPr/>
+      </w:pPr>
+      <w:r>
+        <w:rPr/>
+      </w:r>
+    </w:p>
+    <w:p>
+      <w:pPr>
+        <w:pStyle w:val="Normal"/>
+        <w:bidi w:val="0"/>
+        <w:jc w:val="start"/>
+        <w:rPr/>
+      </w:pPr>
+      <w:r>
+        <w:rPr/>
+      </w:r>
+    </w:p>
+    <w:p>
+      <w:pPr>
+        <w:pStyle w:val="Normal"/>
+        <w:bidi w:val="0"/>
+        <w:jc w:val="start"/>
+        <w:rPr/>
+      </w:pPr>
+      <w:r>
+        <w:rPr/>
+      </w:r>
+    </w:p>
+    <w:p>
+      <w:pPr>
+        <w:pStyle w:val="Normal"/>
+        <w:bidi w:val="0"/>
+        <w:jc w:val="start"/>
+        <w:rPr/>
+      </w:pPr>
+      <w:r>
+        <w:rPr/>
+      </w:r>
+    </w:p>
+    <w:p>
+      <w:pPr>
+        <w:pStyle w:val="Normal"/>
+        <w:bidi w:val="0"/>
+        <w:jc w:val="start"/>
+        <w:rPr/>
+      </w:pPr>
+      <w:r>
+        <w:rPr/>
+      </w:r>
+    </w:p>
+    <w:p>
+      <w:pPr>
+        <w:pStyle w:val="Normal"/>
+        <w:bidi w:val="0"/>
+        <w:jc w:val="start"/>
+        <w:rPr/>
+      </w:pPr>
+      <w:r>
+        <w:rPr/>
+      </w:r>
+    </w:p>
+    <w:p>
+      <w:pPr>
+        <w:pStyle w:val="Normal"/>
+        <w:bidi w:val="0"/>
+        <w:jc w:val="start"/>
+        <w:rPr/>
+      </w:pPr>
+      <w:r>
+        <w:rPr/>
+      </w:r>
+    </w:p>
+    <w:p>
+      <w:pPr>
+        <w:pStyle w:val="Normal"/>
+        <w:bidi w:val="0"/>
+        <w:jc w:val="start"/>
+        <w:rPr/>
+      </w:pPr>
+      <w:r>
+        <w:rPr/>
+      </w:r>
+    </w:p>
+    <w:p>
+      <w:pPr>
+        <w:pStyle w:val="Normal"/>
+        <w:bidi w:val="0"/>
+        <w:jc w:val="start"/>
+        <w:rPr/>
+      </w:pPr>
+      <w:r>
+        <w:rPr/>
+      </w:r>
+    </w:p>
+    <w:p>
+      <w:pPr>
+        <w:pStyle w:val="Normal"/>
+        <w:bidi w:val="0"/>
+        <w:jc w:val="start"/>
+        <w:rPr/>
+      </w:pPr>
+      <w:r>
+        <w:rPr/>
+      </w:r>
+    </w:p>
+    <w:p>
+      <w:pPr>
+        <w:pStyle w:val="Normal"/>
+        <w:bidi w:val="0"/>
+        <w:jc w:val="start"/>
+        <w:rPr/>
+      </w:pPr>
+      <w:r>
+        <w:rPr/>
+        <w:t xml:space="preserve"> </w:t>
+      </w:r>
+    </w:p>
+    <w:p>
+      <w:pPr>
+        <w:pStyle w:val="Normal"/>
+        <w:bidi w:val="0"/>
+        <w:jc w:val="start"/>
+        <w:rPr/>
+      </w:pPr>
+      <w:r>
+        <w:rPr/>
+        <w:t xml:space="preserve">Feed service interacts with both Post and Follow tables to get the data. The job of Feed service is to fetch userFollowing feeds for a particular user. First it fetches userIDs of userFollowing for a particular user_id then goes into Post table to fetch all the records corresponding to those userFollowing userIDs. Those fetched records/posts will become feeds for the logged-in user. </w:t>
+      </w:r>
+    </w:p>
+    <w:p>
+      <w:pPr>
+        <w:pStyle w:val="Normal"/>
+        <w:bidi w:val="0"/>
+        <w:jc w:val="start"/>
+        <w:rPr/>
+      </w:pPr>
+      <w:r>
+        <w:rPr/>
+      </w:r>
+    </w:p>
+    <w:p>
+      <w:pPr>
+        <w:pStyle w:val="Normal"/>
+        <w:bidi w:val="0"/>
+        <w:jc w:val="start"/>
+        <w:rPr>
+          <w:i/>
+          <w:i/>
+          <w:iCs/>
+        </w:rPr>
+      </w:pPr>
+      <w:r>
+        <w:rPr>
+          <w:i/>
+          <w:iCs/>
+        </w:rPr>
+        <w:t>Lookup table to decrease latency</w:t>
+      </w:r>
+    </w:p>
+    <w:p>
+      <w:pPr>
+        <w:pStyle w:val="Normal"/>
+        <w:bidi w:val="0"/>
+        <w:jc w:val="start"/>
+        <w:rPr/>
+      </w:pPr>
+      <w:r>
+        <w:rPr/>
+        <w:t xml:space="preserve">We can create another lookup table called as “PreComputedFeeds”, whenever we create a post, we can make an entry in this table. It will have userID, createdAt, post_id. Feed service later uses it to fetch the latest post. We wont keep all the records in this table, only like latest 5min or 1hour records. Say after 1hour, data stored will be deleted. By keeping a shorter table, it is better for quick lookups for the Feed service. </w:t>
+      </w:r>
+    </w:p>
+    <w:p>
+      <w:pPr>
+        <w:pStyle w:val="Normal"/>
+        <w:bidi w:val="0"/>
+        <w:jc w:val="start"/>
+        <w:rPr/>
+      </w:pPr>
+      <w:r>
+        <w:rPr/>
+      </w:r>
+    </w:p>
+    <w:p>
+      <w:pPr>
+        <w:pStyle w:val="Normal"/>
+        <w:bidi w:val="0"/>
+        <w:jc w:val="start"/>
+        <w:rPr/>
+      </w:pPr>
+      <w:r>
+        <w:rPr/>
+      </w:r>
+    </w:p>
+    <w:p>
+      <w:pPr>
+        <w:pStyle w:val="Normal"/>
+        <w:bidi w:val="0"/>
+        <w:jc w:val="start"/>
+        <w:rPr/>
+      </w:pPr>
+      <w:r>
+        <w:rPr/>
+      </w:r>
+    </w:p>
+    <w:p>
+      <w:pPr>
+        <w:pStyle w:val="Normal"/>
+        <w:bidi w:val="0"/>
+        <w:jc w:val="start"/>
+        <w:rPr/>
+      </w:pPr>
+      <w:r>
+        <w:rPr/>
+      </w:r>
+    </w:p>
+    <w:p>
+      <w:pPr>
+        <w:pStyle w:val="Normal"/>
+        <w:bidi w:val="0"/>
+        <w:jc w:val="start"/>
+        <w:rPr/>
+      </w:pPr>
+      <w:r>
+        <w:rPr/>
+      </w:r>
+    </w:p>
+    <w:p>
+      <w:pPr>
+        <w:pStyle w:val="Normal"/>
+        <w:bidi w:val="0"/>
+        <w:jc w:val="start"/>
+        <w:rPr/>
+      </w:pPr>
+      <w:r>
+        <w:rPr/>
+      </w:r>
+    </w:p>
+    <w:p>
+      <w:pPr>
+        <w:pStyle w:val="Normal"/>
+        <w:bidi w:val="0"/>
+        <w:jc w:val="start"/>
+        <w:rPr/>
+      </w:pPr>
+      <w:r>
+        <w:rPr/>
+      </w:r>
+    </w:p>
+    <w:p>
+      <w:pPr>
+        <w:pStyle w:val="Normal"/>
+        <w:bidi w:val="0"/>
+        <w:jc w:val="start"/>
+        <w:rPr/>
+      </w:pPr>
+      <w:r>
+        <w:rPr/>
+      </w:r>
+    </w:p>
+    <w:p>
+      <w:pPr>
+        <w:pStyle w:val="Normal"/>
+        <w:bidi w:val="0"/>
+        <w:jc w:val="start"/>
+        <w:rPr/>
+      </w:pPr>
+      <w:r>
+        <w:rPr/>
+        <w:drawing>
+          <wp:anchor behindDoc="0" distT="0" distB="0" distL="0" distR="0" simplePos="0" locked="0" layoutInCell="0" allowOverlap="1" relativeHeight="5">
+            <wp:simplePos x="0" y="0"/>
+            <wp:positionH relativeFrom="column">
+              <wp:align>center</wp:align>
+            </wp:positionH>
+            <wp:positionV relativeFrom="paragraph">
+              <wp:posOffset>635</wp:posOffset>
+            </wp:positionV>
+            <wp:extent cx="5600700" cy="2453640"/>
+            <wp:effectExtent l="0" t="0" r="0" b="0"/>
+            <wp:wrapSquare wrapText="largest"/>
+            <wp:docPr id="4" name="Image4"/>
+            <wp:cNvGraphicFramePr>
+              <a:graphicFrameLocks xmlns:a="http://schemas.openxmlformats.org/drawingml/2006/main" noChangeAspect="1"/>
+            </wp:cNvGraphicFramePr>
+            <a:graphic xmlns:a="http://schemas.openxmlformats.org/drawingml/2006/main">
+              <a:graphicData uri="http://schemas.openxmlformats.org/drawingml/2006/picture">
+                <pic:pic xmlns:pic="http://schemas.openxmlformats.org/drawingml/2006/picture">
+                  <pic:nvPicPr>
+                    <pic:cNvPr id="4" name="Image4"/>
+                    <pic:cNvPicPr>
+                      <a:picLocks noChangeAspect="1" noChangeArrowheads="1"/>
+                    </pic:cNvPicPr>
+                  </pic:nvPicPr>
+                  <pic:blipFill>
+                    <a:blip r:embed="rId5"/>
+                    <a:stretch>
+                      <a:fillRect/>
+                    </a:stretch>
+                  </pic:blipFill>
+                  <pic:spPr bwMode="auto">
+                    <a:xfrm>
+                      <a:off x="0" y="0"/>
+                      <a:ext cx="5600700" cy="2453640"/>
+                    </a:xfrm>
+                    <a:prstGeom prst="rect">
+                      <a:avLst/>
+                    </a:prstGeom>
+                    <a:noFill/>
+                  </pic:spPr>
+                </pic:pic>
+              </a:graphicData>
+            </a:graphic>
+          </wp:anchor>
+        </w:drawing>
+      </w:r>
+    </w:p>
+    <w:p>
+      <w:pPr>
+        <w:pStyle w:val="Normal"/>
+        <w:bidi w:val="0"/>
+        <w:jc w:val="start"/>
+        <w:rPr/>
+      </w:pPr>
+      <w:r>
+        <w:rPr/>
+      </w:r>
+    </w:p>
+    <w:p>
+      <w:pPr>
+        <w:pStyle w:val="Normal"/>
+        <w:bidi w:val="0"/>
+        <w:jc w:val="start"/>
+        <w:rPr/>
+      </w:pPr>
+      <w:r>
+        <w:rPr/>
+      </w:r>
+    </w:p>
+    <w:p>
+      <w:pPr>
+        <w:pStyle w:val="Normal"/>
+        <w:bidi w:val="0"/>
+        <w:jc w:val="start"/>
+        <w:rPr/>
+      </w:pPr>
+      <w:r>
+        <w:rPr/>
+      </w:r>
+    </w:p>
+    <w:p>
+      <w:pPr>
+        <w:pStyle w:val="Normal"/>
+        <w:bidi w:val="0"/>
+        <w:jc w:val="start"/>
+        <w:rPr/>
+      </w:pPr>
+      <w:r>
+        <w:rPr/>
+      </w:r>
+    </w:p>
+    <w:p>
+      <w:pPr>
+        <w:pStyle w:val="Normal"/>
+        <w:bidi w:val="0"/>
+        <w:jc w:val="start"/>
+        <w:rPr/>
+      </w:pPr>
+      <w:r>
+        <w:rPr/>
+      </w:r>
+    </w:p>
+    <w:p>
+      <w:pPr>
+        <w:pStyle w:val="Normal"/>
+        <w:bidi w:val="0"/>
+        <w:jc w:val="start"/>
+        <w:rPr/>
+      </w:pPr>
+      <w:r>
+        <w:rPr/>
+      </w:r>
+    </w:p>
+    <w:p>
+      <w:pPr>
+        <w:pStyle w:val="Normal"/>
+        <w:bidi w:val="0"/>
+        <w:jc w:val="start"/>
+        <w:rPr/>
+      </w:pPr>
+      <w:r>
+        <w:rPr/>
+      </w:r>
+    </w:p>
+    <w:p>
+      <w:pPr>
+        <w:pStyle w:val="Normal"/>
+        <w:bidi w:val="0"/>
+        <w:jc w:val="start"/>
+        <w:rPr/>
+      </w:pPr>
+      <w:r>
+        <w:rPr/>
+      </w:r>
+    </w:p>
+    <w:p>
+      <w:pPr>
+        <w:pStyle w:val="Normal"/>
+        <w:bidi w:val="0"/>
+        <w:jc w:val="start"/>
+        <w:rPr/>
+      </w:pPr>
+      <w:r>
+        <w:rPr/>
+      </w:r>
+    </w:p>
+    <w:p>
+      <w:pPr>
+        <w:pStyle w:val="Normal"/>
+        <w:bidi w:val="0"/>
+        <w:jc w:val="start"/>
+        <w:rPr/>
+      </w:pPr>
+      <w:r>
+        <w:rPr/>
+      </w:r>
+    </w:p>
+    <w:p>
+      <w:pPr>
+        <w:pStyle w:val="Normal"/>
+        <w:bidi w:val="0"/>
+        <w:jc w:val="start"/>
+        <w:rPr/>
+      </w:pPr>
+      <w:r>
+        <w:rPr/>
+      </w:r>
+    </w:p>
+    <w:p>
+      <w:pPr>
+        <w:pStyle w:val="Normal"/>
+        <w:bidi w:val="0"/>
+        <w:jc w:val="start"/>
+        <w:rPr/>
+      </w:pPr>
+      <w:r>
+        <w:rPr/>
+      </w:r>
+    </w:p>
+    <w:p>
+      <w:pPr>
+        <w:pStyle w:val="Normal"/>
+        <w:bidi w:val="0"/>
+        <w:jc w:val="start"/>
+        <w:rPr/>
+      </w:pPr>
+      <w:r>
+        <w:rPr/>
+      </w:r>
+    </w:p>
+    <w:p>
+      <w:pPr>
+        <w:pStyle w:val="Normal"/>
+        <w:bidi w:val="0"/>
+        <w:jc w:val="start"/>
+        <w:rPr/>
+      </w:pPr>
+      <w:r>
+        <w:rPr/>
+      </w:r>
+    </w:p>
+    <w:p>
+      <w:pPr>
+        <w:pStyle w:val="Normal"/>
+        <w:bidi w:val="0"/>
+        <w:jc w:val="start"/>
+        <w:rPr/>
+      </w:pPr>
+      <w:r>
+        <w:rPr/>
+      </w:r>
+    </w:p>
+    <w:p>
+      <w:pPr>
+        <w:pStyle w:val="Normal"/>
+        <w:bidi w:val="0"/>
+        <w:jc w:val="start"/>
+        <w:rPr/>
+      </w:pPr>
+      <w:r>
+        <w:rPr/>
+        <w:t>PreComputedFeeds, will go into Background jobs for cleanup</w:t>
+      </w:r>
+    </w:p>
+    <w:p>
+      <w:pPr>
+        <w:pStyle w:val="Normal"/>
+        <w:bidi w:val="0"/>
+        <w:jc w:val="start"/>
+        <w:rPr/>
+      </w:pPr>
+      <w:r>
+        <w:rPr/>
+      </w:r>
+    </w:p>
+    <w:p>
+      <w:pPr>
+        <w:pStyle w:val="Normal"/>
+        <w:bidi w:val="0"/>
+        <w:jc w:val="start"/>
+        <w:rPr>
+          <w:u w:val="single"/>
+        </w:rPr>
+      </w:pPr>
+      <w:r>
+        <w:rPr>
+          <w:u w:val="single"/>
+        </w:rPr>
+        <w:t>Deep Dive:</w:t>
+      </w:r>
+    </w:p>
+    <w:p>
+      <w:pPr>
+        <w:pStyle w:val="Normal"/>
+        <w:bidi w:val="0"/>
+        <w:jc w:val="start"/>
+        <w:rPr/>
+      </w:pPr>
+      <w:r>
+        <w:rPr/>
+        <w:t>Number of active users: 2 Billion</w:t>
+      </w:r>
+    </w:p>
+    <w:p>
+      <w:pPr>
+        <w:pStyle w:val="Normal"/>
+        <w:bidi w:val="0"/>
+        <w:jc w:val="start"/>
+        <w:rPr/>
+      </w:pPr>
+      <w:r>
+        <w:rPr/>
+        <w:t>How long a post remains in our DB? Infinite time</w:t>
+      </w:r>
+    </w:p>
+    <w:p>
+      <w:pPr>
+        <w:pStyle w:val="Normal"/>
+        <w:bidi w:val="0"/>
+        <w:jc w:val="start"/>
+        <w:rPr/>
+      </w:pPr>
+      <w:r>
+        <w:rPr/>
+        <w:t>500 users are creating posts in a second.</w:t>
+      </w:r>
+    </w:p>
+    <w:p>
+      <w:pPr>
+        <w:pStyle w:val="Normal"/>
+        <w:bidi w:val="0"/>
+        <w:jc w:val="start"/>
+        <w:rPr/>
+      </w:pPr>
+      <w:r>
+        <w:rPr/>
+        <w:t>Request per second (RPS) = 500 Million requests / second for Post service</w:t>
+      </w:r>
+    </w:p>
+    <w:p>
+      <w:pPr>
+        <w:pStyle w:val="Normal"/>
+        <w:bidi w:val="0"/>
+        <w:jc w:val="start"/>
+        <w:rPr/>
+      </w:pPr>
+      <w:r>
+        <w:rPr/>
+        <w:t>In a second, 200 Million users are following other users</w:t>
+      </w:r>
+    </w:p>
+    <w:p>
+      <w:pPr>
+        <w:pStyle w:val="Normal"/>
+        <w:bidi w:val="0"/>
+        <w:jc w:val="start"/>
+        <w:rPr/>
+      </w:pPr>
+      <w:r>
+        <w:rPr/>
+        <w:t>RPS = 200 Million / second for Follow service</w:t>
+      </w:r>
+    </w:p>
+    <w:p>
+      <w:pPr>
+        <w:pStyle w:val="Normal"/>
+        <w:bidi w:val="0"/>
+        <w:jc w:val="start"/>
+        <w:rPr/>
+      </w:pPr>
+      <w:r>
+        <w:rPr/>
+        <w:t>2 Billion users are checking their Feed every second</w:t>
+      </w:r>
+    </w:p>
+    <w:p>
+      <w:pPr>
+        <w:pStyle w:val="Normal"/>
+        <w:bidi w:val="0"/>
+        <w:jc w:val="start"/>
+        <w:rPr/>
+      </w:pPr>
+      <w:r>
+        <w:rPr/>
+        <w:t>RPS = 2 Billion / second for Feed service</w:t>
+      </w:r>
+    </w:p>
+    <w:p>
+      <w:pPr>
+        <w:pStyle w:val="Normal"/>
+        <w:bidi w:val="0"/>
+        <w:jc w:val="start"/>
+        <w:rPr/>
+      </w:pPr>
+      <w:r>
+        <w:rPr/>
+      </w:r>
+    </w:p>
+    <w:p>
+      <w:pPr>
+        <w:pStyle w:val="Normal"/>
+        <w:bidi w:val="0"/>
+        <w:jc w:val="start"/>
+        <w:rPr/>
+      </w:pPr>
+      <w:r>
+        <w:rPr/>
+      </w:r>
+    </w:p>
+    <w:p>
+      <w:pPr>
+        <w:pStyle w:val="Normal"/>
+        <w:bidi w:val="0"/>
+        <w:jc w:val="start"/>
+        <w:rPr/>
+      </w:pPr>
+      <w:r>
+        <w:rPr/>
+      </w:r>
+    </w:p>
+    <w:p>
+      <w:pPr>
+        <w:pStyle w:val="Normal"/>
+        <w:bidi w:val="0"/>
+        <w:jc w:val="start"/>
+        <w:rPr/>
+      </w:pPr>
+      <w:r>
+        <w:rPr/>
+      </w:r>
+    </w:p>
+    <w:p>
+      <w:pPr>
+        <w:pStyle w:val="Normal"/>
+        <w:bidi w:val="0"/>
+        <w:jc w:val="start"/>
+        <w:rPr/>
+      </w:pPr>
+      <w:r>
+        <w:rPr/>
+      </w:r>
+    </w:p>
+    <w:p>
+      <w:pPr>
+        <w:pStyle w:val="Normal"/>
+        <w:bidi w:val="0"/>
+        <w:jc w:val="start"/>
+        <w:rPr/>
+      </w:pPr>
+      <w:r>
+        <w:rPr/>
+      </w:r>
+    </w:p>
+    <w:p>
+      <w:pPr>
+        <w:pStyle w:val="Normal"/>
+        <w:bidi w:val="0"/>
+        <w:jc w:val="start"/>
+        <w:rPr/>
+      </w:pPr>
+      <w:r>
+        <w:rPr/>
+      </w:r>
+    </w:p>
+    <w:p>
+      <w:pPr>
+        <w:pStyle w:val="Normal"/>
+        <w:bidi w:val="0"/>
+        <w:jc w:val="start"/>
+        <w:rPr/>
+      </w:pPr>
+      <w:r>
+        <w:rPr/>
+      </w:r>
+    </w:p>
+    <w:p>
+      <w:pPr>
+        <w:pStyle w:val="Normal"/>
+        <w:bidi w:val="0"/>
+        <w:jc w:val="start"/>
+        <w:rPr/>
+      </w:pPr>
+      <w:r>
+        <w:rPr/>
+      </w:r>
+    </w:p>
+    <w:p>
+      <w:pPr>
+        <w:pStyle w:val="Normal"/>
+        <w:bidi w:val="0"/>
+        <w:jc w:val="start"/>
+        <w:rPr/>
+      </w:pPr>
+      <w:r>
+        <w:rPr/>
+      </w:r>
+    </w:p>
+    <w:p>
+      <w:pPr>
+        <w:pStyle w:val="Normal"/>
+        <w:bidi w:val="0"/>
+        <w:jc w:val="start"/>
+        <w:rPr/>
+      </w:pPr>
+      <w:r>
+        <w:rPr/>
+        <w:drawing>
+          <wp:anchor behindDoc="0" distT="0" distB="0" distL="0" distR="0" simplePos="0" locked="0" layoutInCell="0" allowOverlap="1" relativeHeight="6">
+            <wp:simplePos x="0" y="0"/>
+            <wp:positionH relativeFrom="column">
+              <wp:align>center</wp:align>
+            </wp:positionH>
+            <wp:positionV relativeFrom="paragraph">
+              <wp:posOffset>635</wp:posOffset>
+            </wp:positionV>
+            <wp:extent cx="7978775" cy="5737860"/>
+            <wp:effectExtent l="0" t="0" r="0" b="0"/>
+            <wp:wrapSquare wrapText="largest"/>
+            <wp:docPr id="5" name="Image5"/>
+            <wp:cNvGraphicFramePr>
+              <a:graphicFrameLocks xmlns:a="http://schemas.openxmlformats.org/drawingml/2006/main" noChangeAspect="1"/>
+            </wp:cNvGraphicFramePr>
+            <a:graphic xmlns:a="http://schemas.openxmlformats.org/drawingml/2006/main">
+              <a:graphicData uri="http://schemas.openxmlformats.org/drawingml/2006/picture">
+                <pic:pic xmlns:pic="http://schemas.openxmlformats.org/drawingml/2006/picture">
+                  <pic:nvPicPr>
+                    <pic:cNvPr id="5" name="Image5"/>
+                    <pic:cNvPicPr>
+                      <a:picLocks noChangeAspect="1" noChangeArrowheads="1"/>
+                    </pic:cNvPicPr>
+                  </pic:nvPicPr>
+                  <pic:blipFill>
+                    <a:blip r:embed="rId6"/>
+                    <a:stretch>
+                      <a:fillRect/>
+                    </a:stretch>
+                  </pic:blipFill>
+                  <pic:spPr bwMode="auto">
+                    <a:xfrm>
+                      <a:off x="0" y="0"/>
+                      <a:ext cx="7978775" cy="5737860"/>
+                    </a:xfrm>
+                    <a:prstGeom prst="rect">
+                      <a:avLst/>
+                    </a:prstGeom>
+                    <a:noFill/>
+                  </pic:spPr>
+                </pic:pic>
+              </a:graphicData>
+            </a:graphic>
+          </wp:anchor>
+        </w:drawing>
+      </w:r>
+    </w:p>
+    <w:p>
+      <w:pPr>
+        <w:pStyle w:val="Normal"/>
+        <w:bidi w:val="0"/>
+        <w:jc w:val="start"/>
+        <w:rPr/>
+      </w:pPr>
+      <w:r>
+        <w:rPr/>
+      </w:r>
+    </w:p>
+    <w:p>
+      <w:pPr>
+        <w:pStyle w:val="Normal"/>
+        <w:bidi w:val="0"/>
+        <w:jc w:val="start"/>
+        <w:rPr/>
+      </w:pPr>
+      <w:r>
+        <w:rPr/>
+      </w:r>
+    </w:p>
+    <w:p>
+      <w:pPr>
+        <w:pStyle w:val="Normal"/>
+        <w:bidi w:val="0"/>
+        <w:jc w:val="start"/>
+        <w:rPr/>
+      </w:pPr>
+      <w:r>
+        <w:rPr/>
+      </w:r>
+    </w:p>
+    <w:p>
+      <w:pPr>
+        <w:pStyle w:val="Normal"/>
+        <w:bidi w:val="0"/>
+        <w:jc w:val="start"/>
+        <w:rPr/>
+      </w:pPr>
+      <w:r>
+        <w:rPr/>
+      </w:r>
+    </w:p>
+    <w:p>
+      <w:pPr>
+        <w:pStyle w:val="Normal"/>
+        <w:bidi w:val="0"/>
+        <w:jc w:val="start"/>
+        <w:rPr/>
+      </w:pPr>
+      <w:r>
+        <w:rPr/>
+      </w:r>
+    </w:p>
+    <w:p>
+      <w:pPr>
+        <w:pStyle w:val="Normal"/>
+        <w:bidi w:val="0"/>
+        <w:jc w:val="start"/>
+        <w:rPr/>
+      </w:pPr>
+      <w:r>
+        <w:rPr/>
+      </w:r>
+    </w:p>
+    <w:p>
+      <w:pPr>
+        <w:pStyle w:val="Normal"/>
+        <w:bidi w:val="0"/>
+        <w:jc w:val="start"/>
+        <w:rPr/>
+      </w:pPr>
+      <w:r>
+        <w:rPr/>
+      </w:r>
+    </w:p>
+    <w:p>
+      <w:pPr>
+        <w:pStyle w:val="Normal"/>
+        <w:bidi w:val="0"/>
+        <w:jc w:val="start"/>
+        <w:rPr/>
+      </w:pPr>
+      <w:r>
+        <w:rPr/>
+      </w:r>
+    </w:p>
+    <w:p>
+      <w:pPr>
+        <w:pStyle w:val="Normal"/>
+        <w:bidi w:val="0"/>
+        <w:jc w:val="start"/>
+        <w:rPr/>
+      </w:pPr>
+      <w:r>
+        <w:rPr/>
+      </w:r>
+    </w:p>
+    <w:p>
+      <w:pPr>
+        <w:pStyle w:val="Normal"/>
+        <w:bidi w:val="0"/>
+        <w:jc w:val="start"/>
+        <w:rPr/>
+      </w:pPr>
+      <w:r>
+        <w:rPr/>
+      </w:r>
+    </w:p>
+    <w:p>
+      <w:pPr>
+        <w:pStyle w:val="Normal"/>
+        <w:bidi w:val="0"/>
+        <w:jc w:val="start"/>
+        <w:rPr/>
+      </w:pPr>
+      <w:r>
+        <w:rPr/>
+      </w:r>
+    </w:p>
+    <w:p>
+      <w:pPr>
+        <w:pStyle w:val="Normal"/>
+        <w:bidi w:val="0"/>
+        <w:jc w:val="start"/>
+        <w:rPr/>
+      </w:pPr>
+      <w:r>
+        <w:rPr/>
+      </w:r>
+    </w:p>
+    <w:p>
+      <w:pPr>
+        <w:pStyle w:val="Normal"/>
+        <w:bidi w:val="0"/>
+        <w:jc w:val="start"/>
+        <w:rPr/>
+      </w:pPr>
+      <w:r>
+        <w:rPr/>
+      </w:r>
+    </w:p>
+    <w:p>
+      <w:pPr>
+        <w:pStyle w:val="Normal"/>
+        <w:bidi w:val="0"/>
+        <w:jc w:val="start"/>
+        <w:rPr/>
+      </w:pPr>
+      <w:r>
+        <w:rPr/>
+      </w:r>
+    </w:p>
+    <w:p>
+      <w:pPr>
+        <w:pStyle w:val="Normal"/>
+        <w:bidi w:val="0"/>
+        <w:jc w:val="start"/>
+        <w:rPr/>
+      </w:pPr>
+      <w:r>
+        <w:rPr/>
+      </w:r>
+    </w:p>
+    <w:p>
+      <w:pPr>
+        <w:pStyle w:val="Normal"/>
+        <w:bidi w:val="0"/>
+        <w:jc w:val="start"/>
+        <w:rPr/>
+      </w:pPr>
+      <w:r>
+        <w:rPr/>
+      </w:r>
+    </w:p>
+    <w:p>
+      <w:pPr>
+        <w:pStyle w:val="Normal"/>
+        <w:bidi w:val="0"/>
+        <w:jc w:val="start"/>
+        <w:rPr/>
+      </w:pPr>
+      <w:r>
+        <w:rPr/>
+      </w:r>
+    </w:p>
+    <w:p>
+      <w:pPr>
+        <w:pStyle w:val="Normal"/>
+        <w:bidi w:val="0"/>
+        <w:jc w:val="start"/>
+        <w:rPr/>
+      </w:pPr>
+      <w:r>
+        <w:rPr/>
+      </w:r>
+    </w:p>
+    <w:p>
+      <w:pPr>
+        <w:pStyle w:val="Normal"/>
+        <w:bidi w:val="0"/>
+        <w:jc w:val="start"/>
+        <w:rPr/>
+      </w:pPr>
+      <w:r>
+        <w:rPr/>
+      </w:r>
+    </w:p>
+    <w:p>
+      <w:pPr>
+        <w:pStyle w:val="Normal"/>
+        <w:bidi w:val="0"/>
+        <w:jc w:val="start"/>
+        <w:rPr/>
+      </w:pPr>
+      <w:r>
+        <w:rPr/>
+      </w:r>
+    </w:p>
+    <w:p>
+      <w:pPr>
+        <w:pStyle w:val="Normal"/>
+        <w:bidi w:val="0"/>
+        <w:jc w:val="start"/>
+        <w:rPr/>
+      </w:pPr>
+      <w:r>
+        <w:rPr/>
+      </w:r>
+    </w:p>
+    <w:p>
+      <w:pPr>
+        <w:pStyle w:val="Normal"/>
+        <w:bidi w:val="0"/>
+        <w:jc w:val="start"/>
+        <w:rPr/>
+      </w:pPr>
+      <w:r>
+        <w:rPr/>
+      </w:r>
+    </w:p>
+    <w:p>
+      <w:pPr>
+        <w:pStyle w:val="Normal"/>
+        <w:bidi w:val="0"/>
+        <w:jc w:val="start"/>
+        <w:rPr/>
+      </w:pPr>
+      <w:r>
+        <w:rPr/>
+      </w:r>
+    </w:p>
+    <w:p>
+      <w:pPr>
+        <w:pStyle w:val="Normal"/>
+        <w:bidi w:val="0"/>
+        <w:jc w:val="start"/>
+        <w:rPr/>
+      </w:pPr>
+      <w:r>
+        <w:rPr/>
+      </w:r>
+    </w:p>
+    <w:p>
+      <w:pPr>
+        <w:pStyle w:val="Normal"/>
+        <w:bidi w:val="0"/>
+        <w:jc w:val="start"/>
+        <w:rPr/>
+      </w:pPr>
+      <w:r>
+        <w:rPr/>
+      </w:r>
+    </w:p>
+    <w:p>
+      <w:pPr>
+        <w:pStyle w:val="Normal"/>
+        <w:bidi w:val="0"/>
+        <w:jc w:val="start"/>
+        <w:rPr/>
+      </w:pPr>
+      <w:r>
+        <w:rPr/>
+      </w:r>
+    </w:p>
+    <w:p>
+      <w:pPr>
+        <w:pStyle w:val="Normal"/>
+        <w:bidi w:val="0"/>
+        <w:jc w:val="start"/>
+        <w:rPr/>
+      </w:pPr>
+      <w:r>
+        <w:rPr/>
+      </w:r>
+    </w:p>
+    <w:p>
+      <w:pPr>
+        <w:pStyle w:val="Normal"/>
+        <w:bidi w:val="0"/>
+        <w:jc w:val="start"/>
+        <w:rPr/>
+      </w:pPr>
+      <w:r>
+        <w:rPr/>
+      </w:r>
+    </w:p>
+    <w:p>
+      <w:pPr>
+        <w:pStyle w:val="Normal"/>
+        <w:bidi w:val="0"/>
+        <w:jc w:val="start"/>
+        <w:rPr/>
+      </w:pPr>
+      <w:r>
+        <w:rPr/>
+      </w:r>
+    </w:p>
+    <w:p>
+      <w:pPr>
+        <w:pStyle w:val="Normal"/>
+        <w:bidi w:val="0"/>
+        <w:jc w:val="start"/>
+        <w:rPr/>
+      </w:pPr>
+      <w:r>
+        <w:rPr/>
+      </w:r>
+    </w:p>
+    <w:p>
+      <w:pPr>
+        <w:pStyle w:val="Normal"/>
+        <w:bidi w:val="0"/>
+        <w:jc w:val="start"/>
+        <w:rPr/>
+      </w:pPr>
+      <w:r>
+        <w:rPr/>
+      </w:r>
+    </w:p>
+    <w:p>
+      <w:pPr>
+        <w:pStyle w:val="Normal"/>
+        <w:bidi w:val="0"/>
+        <w:jc w:val="start"/>
+        <w:rPr/>
+      </w:pPr>
+      <w:r>
+        <w:rPr/>
+      </w:r>
+    </w:p>
+    <w:p>
+      <w:pPr>
+        <w:pStyle w:val="Normal"/>
+        <w:bidi w:val="0"/>
+        <w:jc w:val="start"/>
+        <w:rPr/>
+      </w:pPr>
+      <w:r>
+        <w:rPr/>
+      </w:r>
+    </w:p>
+    <w:p>
+      <w:pPr>
+        <w:pStyle w:val="Normal"/>
+        <w:bidi w:val="0"/>
+        <w:jc w:val="start"/>
+        <w:rPr/>
+      </w:pPr>
+      <w:r>
+        <w:rPr/>
+      </w:r>
+    </w:p>
+    <w:p>
+      <w:pPr>
+        <w:pStyle w:val="Normal"/>
+        <w:bidi w:val="0"/>
+        <w:jc w:val="start"/>
+        <w:rPr/>
+      </w:pPr>
+      <w:r>
+        <w:rPr/>
+        <w:t xml:space="preserve">If someone asks what if your LoadBalancer fails, then the answer is we can have multiple loadbalancers. We can add Cache for Post database to decrease latency. What’s the eviction policy for cache? When will the cache updated? Check previous notes for answers. </w:t>
+      </w:r>
+    </w:p>
+    <w:p>
+      <w:pPr>
+        <w:pStyle w:val="Normal"/>
+        <w:bidi w:val="0"/>
+        <w:jc w:val="start"/>
+        <w:rPr/>
+      </w:pPr>
+      <w:r>
+        <w:rPr/>
+      </w:r>
+    </w:p>
+    <w:p>
+      <w:pPr>
+        <w:pStyle w:val="Normal"/>
+        <w:bidi w:val="0"/>
+        <w:jc w:val="start"/>
+        <w:rPr/>
+      </w:pPr>
+      <w:r>
+        <w:rPr/>
+        <w:t>YouTube channel: ByteByteGo good for SystemDesign</w:t>
+      </w:r>
+    </w:p>
+    <w:p>
+      <w:pPr>
+        <w:pStyle w:val="Normal"/>
+        <w:bidi w:val="0"/>
+        <w:jc w:val="start"/>
+        <w:rPr/>
+      </w:pPr>
+      <w:hyperlink r:id="rId7">
+        <w:r>
+          <w:rPr>
+            <w:rStyle w:val="Hyperlink"/>
+          </w:rPr>
+          <w:t>https://www.youtube.com/ByteByteGo</w:t>
+        </w:r>
+      </w:hyperlink>
+    </w:p>
+    <w:p>
+      <w:pPr>
+        <w:pStyle w:val="Normal"/>
+        <w:bidi w:val="0"/>
+        <w:jc w:val="start"/>
+        <w:rPr/>
+      </w:pPr>
+      <w:r>
+        <w:rPr/>
+      </w:r>
+    </w:p>
+    <w:p>
+      <w:pPr>
+        <w:pStyle w:val="Normal"/>
+        <w:bidi w:val="0"/>
+        <w:jc w:val="start"/>
+        <w:rPr/>
+      </w:pPr>
+      <w:hyperlink r:id="rId8">
+        <w:r>
+          <w:rPr>
+            <w:rStyle w:val="Hyperlink"/>
+          </w:rPr>
+          <w:t>https://arpitbhayani.me/masterclass/</w:t>
+        </w:r>
+      </w:hyperlink>
+    </w:p>
+    <w:p>
+      <w:pPr>
+        <w:pStyle w:val="Normal"/>
+        <w:bidi w:val="0"/>
+        <w:jc w:val="start"/>
+        <w:rPr/>
+      </w:pPr>
+      <w:r>
+        <w:rPr/>
+      </w:r>
+    </w:p>
+    <w:p>
+      <w:pPr>
+        <w:pStyle w:val="Normal"/>
+        <w:bidi w:val="0"/>
+        <w:jc w:val="start"/>
+        <w:rPr/>
+      </w:pPr>
+      <w:hyperlink r:id="rId9">
+        <w:r>
+          <w:rPr>
+            <w:rStyle w:val="Hyperlink"/>
+          </w:rPr>
+          <w:t>https://www.youtube.com/@AsliEngineering</w:t>
+        </w:r>
+      </w:hyperlink>
+    </w:p>
+    <w:p>
+      <w:pPr>
+        <w:pStyle w:val="Normal"/>
+        <w:bidi w:val="0"/>
+        <w:jc w:val="start"/>
+        <w:rPr/>
+      </w:pPr>
+      <w:r>
+        <w:rPr/>
+      </w:r>
+    </w:p>
+    <w:p>
+      <w:pPr>
+        <w:pStyle w:val="Normal"/>
+        <w:bidi w:val="0"/>
+        <w:jc w:val="start"/>
+        <w:rPr/>
+      </w:pPr>
+      <w:r>
+        <w:rPr/>
+      </w:r>
+    </w:p>
+    <w:p>
+      <w:pPr>
+        <w:pStyle w:val="Normal"/>
+        <w:bidi w:val="0"/>
+        <w:jc w:val="start"/>
+        <w:rPr/>
+      </w:pPr>
+      <w:r>
+        <w:rPr/>
+      </w:r>
+    </w:p>
+    <w:p>
+      <w:pPr>
+        <w:pStyle w:val="Normal"/>
+        <w:bidi w:val="0"/>
+        <w:jc w:val="start"/>
+        <w:rPr/>
+      </w:pPr>
+      <w:r>
+        <w:rPr/>
+      </w:r>
+    </w:p>
+    <w:p>
+      <w:pPr>
+        <w:pStyle w:val="Normal"/>
+        <w:bidi w:val="0"/>
+        <w:jc w:val="start"/>
+        <w:rPr/>
+      </w:pPr>
+      <w:r>
+        <w:rPr/>
       </w:r>
     </w:p>
     <w:p>
@@ -1614,7 +3388,7 @@
     </w:p>
     <w:sectPr>
       <w:type w:val="nextPage"/>
-      <w:pgSz w:w="12240" w:h="15840"/>
+      <w:pgSz w:orient="landscape" w:w="15840" w:h="12240"/>
       <w:pgMar w:left="1134" w:right="1134" w:gutter="0" w:header="0" w:top="1134" w:footer="0" w:bottom="1134"/>
       <w:pgNumType w:fmt="decimal"/>
       <w:formProt w:val="false"/>
@@ -1660,6 +3434,13 @@
       <w:sz w:val="24"/>
       <w:szCs w:val="24"/>
       <w:lang w:val="en-US" w:eastAsia="zh-CN" w:bidi="hi-IN"/>
+    </w:rPr>
+  </w:style>
+  <w:style w:type="character" w:styleId="Hyperlink">
+    <w:name w:val="Hyperlink"/>
+    <w:rPr>
+      <w:color w:val="000080"/>
+      <w:u w:val="single"/>
     </w:rPr>
   </w:style>
   <w:style w:type="paragraph" w:styleId="Heading">

</xml_diff>

<commit_message>
SystemDesign: NewsFeed casestudy updated
</commit_message>
<xml_diff>
--- a/Module9_SystemDesignCaseStudies/NewsFeedSystemDesign.docx
+++ b/Module9_SystemDesignCaseStudies/NewsFeedSystemDesign.docx
@@ -2714,7 +2714,7 @@
             <wp:positionV relativeFrom="paragraph">
               <wp:posOffset>635</wp:posOffset>
             </wp:positionV>
-            <wp:extent cx="7978775" cy="5737860"/>
+            <wp:extent cx="8009255" cy="5692140"/>
             <wp:effectExtent l="0" t="0" r="0" b="0"/>
             <wp:wrapSquare wrapText="largest"/>
             <wp:docPr id="5" name="Image5"/>
@@ -2739,7 +2739,7 @@
                   <pic:spPr bwMode="auto">
                     <a:xfrm>
                       <a:off x="0" y="0"/>
-                      <a:ext cx="7978775" cy="5737860"/>
+                      <a:ext cx="8009255" cy="5692140"/>
                     </a:xfrm>
                     <a:prstGeom prst="rect">
                       <a:avLst/>

</xml_diff>